<commit_message>
Implementacion de global en la funcion cambiarFiltro() para que funcione y principio de modificación de la función modificarDatos para que funcione
</commit_message>
<xml_diff>
--- a/Documentación.docx
+++ b/Documentación.docx
@@ -8,13 +8,8 @@
         <w:jc w:val="center"/>
       </w:pPr>
       <w:r>
-        <w:t xml:space="preserve">Datos </w:t>
-      </w:r>
-      <w:proofErr w:type="spellStart"/>
-      <w:r>
-        <w:t>Amiibos</w:t>
-      </w:r>
-      <w:proofErr w:type="spellEnd"/>
+        <w:t>Datos Amiibos</w:t>
+      </w:r>
     </w:p>
     <w:p>
       <w:pPr>
@@ -49,15 +44,7 @@
         <w:ind w:left="0"/>
       </w:pPr>
       <w:r>
-        <w:t xml:space="preserve">El Python usado es el Python 3.11.6 junto a la biblioteca </w:t>
-      </w:r>
-      <w:proofErr w:type="spellStart"/>
-      <w:r>
-        <w:t>requests</w:t>
-      </w:r>
-      <w:proofErr w:type="spellEnd"/>
-      <w:r>
-        <w:t xml:space="preserve"> en la versión </w:t>
+        <w:t xml:space="preserve">El Python usado es el Python 3.11.6 junto a la biblioteca requests en la versión </w:t>
       </w:r>
       <w:r>
         <w:t>2.31.0</w:t>
@@ -125,13 +112,8 @@
         <w:ind w:left="0"/>
       </w:pPr>
       <w:r>
-        <w:t xml:space="preserve">Funcionamiento de la aplicación de datos </w:t>
-      </w:r>
-      <w:proofErr w:type="spellStart"/>
-      <w:r>
-        <w:t>amiibos</w:t>
-      </w:r>
-      <w:proofErr w:type="spellEnd"/>
+        <w:t>Funcionamiento de la aplicación de datos amiibos</w:t>
+      </w:r>
     </w:p>
     <w:p>
       <w:pPr>
@@ -232,23 +214,7 @@
         <w:t xml:space="preserve">Si no has cambiado el filtro de la API (Opción 6), el programa por defecto </w:t>
       </w:r>
       <w:r>
-        <w:t xml:space="preserve">tiene el filtro de los </w:t>
-      </w:r>
-      <w:proofErr w:type="spellStart"/>
-      <w:r>
-        <w:t>amiibos</w:t>
-      </w:r>
-      <w:proofErr w:type="spellEnd"/>
-      <w:r>
-        <w:t xml:space="preserve"> que tienen la serie Super Mario Bross y mostrará los nombres de los </w:t>
-      </w:r>
-      <w:proofErr w:type="spellStart"/>
-      <w:r>
-        <w:t>amiibos</w:t>
-      </w:r>
-      <w:proofErr w:type="spellEnd"/>
-      <w:r>
-        <w:t xml:space="preserve"> de esa serie y el total en la serie.</w:t>
+        <w:t>tiene el filtro de los amiibos que tienen la serie Super Mario Bross y mostrará los nombres de los amiibos de esa serie y el total en la serie.</w:t>
       </w:r>
     </w:p>
     <w:p>
@@ -311,15 +277,7 @@
         <w:t>Opción 2)</w:t>
       </w:r>
       <w:r>
-        <w:t xml:space="preserve"> Buscar </w:t>
-      </w:r>
-      <w:proofErr w:type="spellStart"/>
-      <w:r>
-        <w:t>amiibos</w:t>
-      </w:r>
-      <w:proofErr w:type="spellEnd"/>
-      <w:r>
-        <w:t xml:space="preserve"> por nombre</w:t>
+        <w:t xml:space="preserve"> Buscar amiibos por nombre</w:t>
       </w:r>
     </w:p>
     <w:p>
@@ -371,15 +329,7 @@
     </w:p>
     <w:p>
       <w:r>
-        <w:t xml:space="preserve">Si no encuentra el </w:t>
-      </w:r>
-      <w:proofErr w:type="spellStart"/>
-      <w:r>
-        <w:t>amiibo</w:t>
-      </w:r>
-      <w:proofErr w:type="spellEnd"/>
-      <w:r>
-        <w:t xml:space="preserve"> te muestra un </w:t>
+        <w:t xml:space="preserve">Si no encuentra el amiibo te muestra un </w:t>
       </w:r>
       <w:r>
         <w:t>mensaje de que no ha encontrado dicho nombre.</w:t>
@@ -425,6 +375,108 @@
             </a:graphic>
           </wp:inline>
         </w:drawing>
+      </w:r>
+    </w:p>
+    <w:p>
+      <w:r>
+        <w:rPr>
+          <w:b/>
+          <w:bCs/>
+          <w:u w:val="single"/>
+        </w:rPr>
+        <w:t xml:space="preserve">Opción </w:t>
+      </w:r>
+      <w:r>
+        <w:rPr>
+          <w:b/>
+          <w:bCs/>
+          <w:u w:val="single"/>
+        </w:rPr>
+        <w:t>3</w:t>
+      </w:r>
+      <w:r>
+        <w:rPr>
+          <w:b/>
+          <w:bCs/>
+          <w:u w:val="single"/>
+        </w:rPr>
+        <w:t>)</w:t>
+      </w:r>
+      <w:r>
+        <w:rPr>
+          <w:b/>
+          <w:bCs/>
+          <w:u w:val="single"/>
+        </w:rPr>
+        <w:t xml:space="preserve"> </w:t>
+      </w:r>
+      <w:r>
+        <w:t>Mostrar datos</w:t>
+      </w:r>
+    </w:p>
+    <w:p>
+      <w:r>
+        <w:t>Muestra todos los amiibo de la API seleccionada con todos sus datos de la siguiente manera:</w:t>
+      </w:r>
+    </w:p>
+    <w:p>
+      <w:r>
+        <w:rPr>
+          <w:noProof/>
+        </w:rPr>
+        <w:drawing>
+          <wp:inline distT="0" distB="0" distL="0" distR="0" wp14:anchorId="40CB2B48" wp14:editId="1859D052">
+            <wp:extent cx="5400040" cy="1108710"/>
+            <wp:effectExtent l="0" t="0" r="0" b="0"/>
+            <wp:docPr id="39061926" name="Imagen 1"/>
+            <wp:cNvGraphicFramePr>
+              <a:graphicFrameLocks xmlns:a="http://schemas.openxmlformats.org/drawingml/2006/main" noChangeAspect="1"/>
+            </wp:cNvGraphicFramePr>
+            <a:graphic xmlns:a="http://schemas.openxmlformats.org/drawingml/2006/main">
+              <a:graphicData uri="http://schemas.openxmlformats.org/drawingml/2006/picture">
+                <pic:pic xmlns:pic="http://schemas.openxmlformats.org/drawingml/2006/picture">
+                  <pic:nvPicPr>
+                    <pic:cNvPr id="39061926" name=""/>
+                    <pic:cNvPicPr/>
+                  </pic:nvPicPr>
+                  <pic:blipFill>
+                    <a:blip r:embed="rId10"/>
+                    <a:stretch>
+                      <a:fillRect/>
+                    </a:stretch>
+                  </pic:blipFill>
+                  <pic:spPr>
+                    <a:xfrm>
+                      <a:off x="0" y="0"/>
+                      <a:ext cx="5400040" cy="1108710"/>
+                    </a:xfrm>
+                    <a:prstGeom prst="rect">
+                      <a:avLst/>
+                    </a:prstGeom>
+                  </pic:spPr>
+                </pic:pic>
+              </a:graphicData>
+            </a:graphic>
+          </wp:inline>
+        </w:drawing>
+      </w:r>
+    </w:p>
+    <w:p>
+      <w:r>
+        <w:rPr>
+          <w:b/>
+          <w:bCs/>
+          <w:u w:val="single"/>
+        </w:rPr>
+        <w:t>Opción 4)</w:t>
+      </w:r>
+      <w:r>
+        <w:t xml:space="preserve"> Cambiar filtro de la API</w:t>
+      </w:r>
+    </w:p>
+    <w:p>
+      <w:r>
+        <w:t>Permite al usuario cambiar el filtro de la API</w:t>
       </w:r>
     </w:p>
     <w:sectPr>

</xml_diff>

<commit_message>
Últimos cambios para funcionamiento
</commit_message>
<xml_diff>
--- a/Documentación.docx
+++ b/Documentación.docx
@@ -8,8 +8,13 @@
         <w:jc w:val="center"/>
       </w:pPr>
       <w:r>
-        <w:t>Datos Amiibos</w:t>
-      </w:r>
+        <w:t xml:space="preserve">Datos </w:t>
+      </w:r>
+      <w:proofErr w:type="spellStart"/>
+      <w:r>
+        <w:t>Amiibos</w:t>
+      </w:r>
+      <w:proofErr w:type="spellEnd"/>
     </w:p>
     <w:p>
       <w:pPr>
@@ -44,7 +49,15 @@
         <w:ind w:left="0"/>
       </w:pPr>
       <w:r>
-        <w:t xml:space="preserve">El Python usado es el Python 3.11.6 junto a la biblioteca requests en la versión </w:t>
+        <w:t xml:space="preserve">El Python usado es el Python 3.11.6 junto a la biblioteca </w:t>
+      </w:r>
+      <w:proofErr w:type="spellStart"/>
+      <w:r>
+        <w:t>requests</w:t>
+      </w:r>
+      <w:proofErr w:type="spellEnd"/>
+      <w:r>
+        <w:t xml:space="preserve"> en la versión </w:t>
       </w:r>
       <w:r>
         <w:t>2.31.0</w:t>
@@ -107,13 +120,40 @@
         <w:pStyle w:val="Prrafodelista"/>
         <w:numPr>
           <w:ilvl w:val="0"/>
-          <w:numId w:val="1"/>
+          <w:numId w:val="2"/>
         </w:numPr>
         <w:ind w:left="0"/>
-      </w:pPr>
-      <w:r>
-        <w:t>Funcionamiento de la aplicación de datos amiibos</w:t>
-      </w:r>
+        <w:rPr>
+          <w:sz w:val="32"/>
+          <w:szCs w:val="32"/>
+        </w:rPr>
+      </w:pPr>
+      <w:r>
+        <w:rPr>
+          <w:sz w:val="32"/>
+          <w:szCs w:val="32"/>
+        </w:rPr>
+        <w:t xml:space="preserve">Funcionamiento de la aplicación de datos </w:t>
+      </w:r>
+      <w:proofErr w:type="spellStart"/>
+      <w:r>
+        <w:rPr>
+          <w:sz w:val="32"/>
+          <w:szCs w:val="32"/>
+        </w:rPr>
+        <w:t>amiibos</w:t>
+      </w:r>
+      <w:proofErr w:type="spellEnd"/>
+    </w:p>
+    <w:p>
+      <w:pPr>
+        <w:pStyle w:val="Prrafodelista"/>
+        <w:ind w:left="0"/>
+        <w:rPr>
+          <w:sz w:val="32"/>
+          <w:szCs w:val="32"/>
+        </w:rPr>
+      </w:pPr>
     </w:p>
     <w:p>
       <w:pPr>
@@ -214,7 +254,23 @@
         <w:t xml:space="preserve">Si no has cambiado el filtro de la API (Opción 6), el programa por defecto </w:t>
       </w:r>
       <w:r>
-        <w:t>tiene el filtro de los amiibos que tienen la serie Super Mario Bross y mostrará los nombres de los amiibos de esa serie y el total en la serie.</w:t>
+        <w:t xml:space="preserve">tiene el filtro de los </w:t>
+      </w:r>
+      <w:proofErr w:type="spellStart"/>
+      <w:r>
+        <w:t>amiibos</w:t>
+      </w:r>
+      <w:proofErr w:type="spellEnd"/>
+      <w:r>
+        <w:t xml:space="preserve"> que tienen la serie Super Mario Bross y mostrará los nombres de los </w:t>
+      </w:r>
+      <w:proofErr w:type="spellStart"/>
+      <w:r>
+        <w:t>amiibos</w:t>
+      </w:r>
+      <w:proofErr w:type="spellEnd"/>
+      <w:r>
+        <w:t xml:space="preserve"> de esa serie y el total en la serie.</w:t>
       </w:r>
     </w:p>
     <w:p>
@@ -227,9 +283,9 @@
           <w:noProof/>
         </w:rPr>
         <w:drawing>
-          <wp:inline distT="0" distB="0" distL="0" distR="0" wp14:anchorId="68C7C94C" wp14:editId="538245AB">
-            <wp:extent cx="1343025" cy="2038350"/>
-            <wp:effectExtent l="0" t="0" r="9525" b="0"/>
+          <wp:inline distT="0" distB="0" distL="0" distR="0" wp14:anchorId="68C7C94C" wp14:editId="4DFE9123">
+            <wp:extent cx="1233419" cy="1872000"/>
+            <wp:effectExtent l="0" t="0" r="5080" b="0"/>
             <wp:docPr id="2016080624" name="Imagen 1"/>
             <wp:cNvGraphicFramePr>
               <a:graphicFrameLocks xmlns:a="http://schemas.openxmlformats.org/drawingml/2006/main" noChangeAspect="1"/>
@@ -250,7 +306,7 @@
                   <pic:spPr>
                     <a:xfrm>
                       <a:off x="0" y="0"/>
-                      <a:ext cx="1343025" cy="2038350"/>
+                      <a:ext cx="1233419" cy="1872000"/>
                     </a:xfrm>
                     <a:prstGeom prst="rect">
                       <a:avLst/>
@@ -265,9 +321,6 @@
     </w:p>
     <w:p>
       <w:r>
-        <w:br w:type="page"/>
-      </w:r>
-      <w:r>
         <w:rPr>
           <w:b/>
           <w:bCs/>
@@ -277,7 +330,15 @@
         <w:t>Opción 2)</w:t>
       </w:r>
       <w:r>
-        <w:t xml:space="preserve"> Buscar amiibos por nombre</w:t>
+        <w:t xml:space="preserve"> Buscar </w:t>
+      </w:r>
+      <w:proofErr w:type="spellStart"/>
+      <w:r>
+        <w:t>amiibos</w:t>
+      </w:r>
+      <w:proofErr w:type="spellEnd"/>
+      <w:r>
+        <w:t xml:space="preserve"> por nombre</w:t>
       </w:r>
     </w:p>
     <w:p>
@@ -329,7 +390,15 @@
     </w:p>
     <w:p>
       <w:r>
-        <w:t xml:space="preserve">Si no encuentra el amiibo te muestra un </w:t>
+        <w:t xml:space="preserve">Si no encuentra el </w:t>
+      </w:r>
+      <w:proofErr w:type="spellStart"/>
+      <w:r>
+        <w:t>amiibo</w:t>
+      </w:r>
+      <w:proofErr w:type="spellEnd"/>
+      <w:r>
+        <w:t xml:space="preserve"> te muestra un </w:t>
       </w:r>
       <w:r>
         <w:t>mensaje de que no ha encontrado dicho nombre.</w:t>
@@ -416,7 +485,15 @@
     </w:p>
     <w:p>
       <w:r>
-        <w:t>Muestra todos los amiibo de la API seleccionada con todos sus datos de la siguiente manera:</w:t>
+        <w:t xml:space="preserve">Muestra todos los </w:t>
+      </w:r>
+      <w:proofErr w:type="spellStart"/>
+      <w:r>
+        <w:t>amiibo</w:t>
+      </w:r>
+      <w:proofErr w:type="spellEnd"/>
+      <w:r>
+        <w:t xml:space="preserve"> de la API seleccionada con todos sus datos de la siguiente manera:</w:t>
       </w:r>
     </w:p>
     <w:p>
@@ -478,6 +555,388 @@
       <w:r>
         <w:t>Permite al usuario cambiar el filtro de la API</w:t>
       </w:r>
+      <w:r>
+        <w:t xml:space="preserve">, por </w:t>
+      </w:r>
+      <w:proofErr w:type="gramStart"/>
+      <w:r>
+        <w:t>ejemplo</w:t>
+      </w:r>
+      <w:proofErr w:type="gramEnd"/>
+      <w:r>
+        <w:t xml:space="preserve"> la serie del </w:t>
+      </w:r>
+      <w:proofErr w:type="spellStart"/>
+      <w:r>
+        <w:t>amiibo</w:t>
+      </w:r>
+      <w:proofErr w:type="spellEnd"/>
+      <w:r>
+        <w:t>.</w:t>
+      </w:r>
+    </w:p>
+    <w:p>
+      <w:r>
+        <w:rPr>
+          <w:noProof/>
+        </w:rPr>
+        <w:drawing>
+          <wp:inline distT="0" distB="0" distL="0" distR="0" wp14:anchorId="79B7BE1F" wp14:editId="19059656">
+            <wp:extent cx="2219325" cy="1866900"/>
+            <wp:effectExtent l="0" t="0" r="9525" b="0"/>
+            <wp:docPr id="170135863" name="Imagen 1"/>
+            <wp:cNvGraphicFramePr>
+              <a:graphicFrameLocks xmlns:a="http://schemas.openxmlformats.org/drawingml/2006/main" noChangeAspect="1"/>
+            </wp:cNvGraphicFramePr>
+            <a:graphic xmlns:a="http://schemas.openxmlformats.org/drawingml/2006/main">
+              <a:graphicData uri="http://schemas.openxmlformats.org/drawingml/2006/picture">
+                <pic:pic xmlns:pic="http://schemas.openxmlformats.org/drawingml/2006/picture">
+                  <pic:nvPicPr>
+                    <pic:cNvPr id="170135863" name=""/>
+                    <pic:cNvPicPr/>
+                  </pic:nvPicPr>
+                  <pic:blipFill>
+                    <a:blip r:embed="rId11"/>
+                    <a:stretch>
+                      <a:fillRect/>
+                    </a:stretch>
+                  </pic:blipFill>
+                  <pic:spPr>
+                    <a:xfrm>
+                      <a:off x="0" y="0"/>
+                      <a:ext cx="2219325" cy="1866900"/>
+                    </a:xfrm>
+                    <a:prstGeom prst="rect">
+                      <a:avLst/>
+                    </a:prstGeom>
+                  </pic:spPr>
+                </pic:pic>
+              </a:graphicData>
+            </a:graphic>
+          </wp:inline>
+        </w:drawing>
+      </w:r>
+    </w:p>
+    <w:p>
+      <w:r>
+        <w:rPr>
+          <w:b/>
+          <w:bCs/>
+          <w:u w:val="single"/>
+        </w:rPr>
+        <w:t>Opción 5)</w:t>
+      </w:r>
+      <w:r>
+        <w:t xml:space="preserve"> </w:t>
+      </w:r>
+      <w:r>
+        <w:t>Mostrar todos los datos sin filtro</w:t>
+      </w:r>
+    </w:p>
+    <w:p>
+      <w:r>
+        <w:t>Permite al usuario ver todos los datos de la API sin filtro.</w:t>
+      </w:r>
+    </w:p>
+    <w:p>
+      <w:r>
+        <w:br w:type="page"/>
+      </w:r>
+    </w:p>
+    <w:p>
+      <w:r>
+        <w:rPr>
+          <w:b/>
+          <w:bCs/>
+          <w:u w:val="single"/>
+        </w:rPr>
+        <w:lastRenderedPageBreak/>
+        <w:t>Opción 6)</w:t>
+      </w:r>
+      <w:r>
+        <w:t xml:space="preserve"> </w:t>
+      </w:r>
+      <w:r>
+        <w:t xml:space="preserve">Mostrar </w:t>
+      </w:r>
+      <w:proofErr w:type="spellStart"/>
+      <w:r>
+        <w:t>amiibos</w:t>
+      </w:r>
+      <w:proofErr w:type="spellEnd"/>
+      <w:r>
+        <w:t xml:space="preserve"> que salieron en una fecha</w:t>
+      </w:r>
+    </w:p>
+    <w:p>
+      <w:r>
+        <w:t xml:space="preserve">El usuario puede buscar los </w:t>
+      </w:r>
+      <w:proofErr w:type="spellStart"/>
+      <w:r>
+        <w:t>amiibos</w:t>
+      </w:r>
+      <w:proofErr w:type="spellEnd"/>
+      <w:r>
+        <w:t xml:space="preserve"> por la fecha en la que salió en Europa.</w:t>
+      </w:r>
+    </w:p>
+    <w:p>
+      <w:r>
+        <w:rPr>
+          <w:noProof/>
+        </w:rPr>
+        <w:drawing>
+          <wp:inline distT="0" distB="0" distL="0" distR="0" wp14:anchorId="52B30E71" wp14:editId="3A3DF658">
+            <wp:extent cx="2124075" cy="1800225"/>
+            <wp:effectExtent l="0" t="0" r="9525" b="9525"/>
+            <wp:docPr id="1642659568" name="Imagen 1"/>
+            <wp:cNvGraphicFramePr>
+              <a:graphicFrameLocks xmlns:a="http://schemas.openxmlformats.org/drawingml/2006/main" noChangeAspect="1"/>
+            </wp:cNvGraphicFramePr>
+            <a:graphic xmlns:a="http://schemas.openxmlformats.org/drawingml/2006/main">
+              <a:graphicData uri="http://schemas.openxmlformats.org/drawingml/2006/picture">
+                <pic:pic xmlns:pic="http://schemas.openxmlformats.org/drawingml/2006/picture">
+                  <pic:nvPicPr>
+                    <pic:cNvPr id="1642659568" name=""/>
+                    <pic:cNvPicPr/>
+                  </pic:nvPicPr>
+                  <pic:blipFill>
+                    <a:blip r:embed="rId12"/>
+                    <a:stretch>
+                      <a:fillRect/>
+                    </a:stretch>
+                  </pic:blipFill>
+                  <pic:spPr>
+                    <a:xfrm>
+                      <a:off x="0" y="0"/>
+                      <a:ext cx="2124075" cy="1800225"/>
+                    </a:xfrm>
+                    <a:prstGeom prst="rect">
+                      <a:avLst/>
+                    </a:prstGeom>
+                  </pic:spPr>
+                </pic:pic>
+              </a:graphicData>
+            </a:graphic>
+          </wp:inline>
+        </w:drawing>
+      </w:r>
+    </w:p>
+    <w:p>
+      <w:proofErr w:type="spellStart"/>
+      <w:r>
+        <w:rPr>
+          <w:b/>
+          <w:bCs/>
+          <w:u w:val="single"/>
+        </w:rPr>
+        <w:t>Opcion</w:t>
+      </w:r>
+      <w:proofErr w:type="spellEnd"/>
+      <w:r>
+        <w:rPr>
+          <w:b/>
+          <w:bCs/>
+          <w:u w:val="single"/>
+        </w:rPr>
+        <w:t xml:space="preserve"> 7)</w:t>
+      </w:r>
+      <w:r>
+        <w:t xml:space="preserve"> Modificar datos</w:t>
+      </w:r>
+    </w:p>
+    <w:p>
+      <w:r>
+        <w:t>Permite que el usuario pueda borrar, añadir o modificar un dato.</w:t>
+      </w:r>
+    </w:p>
+    <w:p>
+      <w:r>
+        <w:t xml:space="preserve">Si quiere borrar un </w:t>
+      </w:r>
+      <w:proofErr w:type="spellStart"/>
+      <w:r>
+        <w:t>amiibo</w:t>
+      </w:r>
+      <w:proofErr w:type="spellEnd"/>
+      <w:r>
+        <w:t xml:space="preserve"> se muestran los nombres y los id de todos los </w:t>
+      </w:r>
+      <w:proofErr w:type="spellStart"/>
+      <w:r>
+        <w:t>amiibos</w:t>
+      </w:r>
+      <w:proofErr w:type="spellEnd"/>
+      <w:r>
+        <w:t xml:space="preserve"> actuales del filtro para después pedir el id a borrar.</w:t>
+      </w:r>
+    </w:p>
+    <w:p>
+      <w:r>
+        <w:rPr>
+          <w:noProof/>
+        </w:rPr>
+        <w:drawing>
+          <wp:inline distT="0" distB="0" distL="0" distR="0" wp14:anchorId="5633C51B" wp14:editId="1B1D7B39">
+            <wp:extent cx="2676525" cy="2095500"/>
+            <wp:effectExtent l="0" t="0" r="9525" b="0"/>
+            <wp:docPr id="1161460348" name="Imagen 1"/>
+            <wp:cNvGraphicFramePr>
+              <a:graphicFrameLocks xmlns:a="http://schemas.openxmlformats.org/drawingml/2006/main" noChangeAspect="1"/>
+            </wp:cNvGraphicFramePr>
+            <a:graphic xmlns:a="http://schemas.openxmlformats.org/drawingml/2006/main">
+              <a:graphicData uri="http://schemas.openxmlformats.org/drawingml/2006/picture">
+                <pic:pic xmlns:pic="http://schemas.openxmlformats.org/drawingml/2006/picture">
+                  <pic:nvPicPr>
+                    <pic:cNvPr id="1161460348" name=""/>
+                    <pic:cNvPicPr/>
+                  </pic:nvPicPr>
+                  <pic:blipFill>
+                    <a:blip r:embed="rId13"/>
+                    <a:stretch>
+                      <a:fillRect/>
+                    </a:stretch>
+                  </pic:blipFill>
+                  <pic:spPr>
+                    <a:xfrm>
+                      <a:off x="0" y="0"/>
+                      <a:ext cx="2676525" cy="2095500"/>
+                    </a:xfrm>
+                    <a:prstGeom prst="rect">
+                      <a:avLst/>
+                    </a:prstGeom>
+                  </pic:spPr>
+                </pic:pic>
+              </a:graphicData>
+            </a:graphic>
+          </wp:inline>
+        </w:drawing>
+      </w:r>
+    </w:p>
+    <w:p>
+      <w:r>
+        <w:t xml:space="preserve">Si quiere añadir uno se empiezan a pedir dato por dato del </w:t>
+      </w:r>
+      <w:proofErr w:type="spellStart"/>
+      <w:r>
+        <w:t>amiibo</w:t>
+      </w:r>
+      <w:proofErr w:type="spellEnd"/>
+      <w:r>
+        <w:t xml:space="preserve"> y lo añade.</w:t>
+      </w:r>
+    </w:p>
+    <w:p>
+      <w:r>
+        <w:rPr>
+          <w:noProof/>
+        </w:rPr>
+        <w:drawing>
+          <wp:inline distT="0" distB="0" distL="0" distR="0" wp14:anchorId="61BD70EE" wp14:editId="3BA2508C">
+            <wp:extent cx="2219325" cy="1666875"/>
+            <wp:effectExtent l="0" t="0" r="9525" b="9525"/>
+            <wp:docPr id="1691706957" name="Imagen 1"/>
+            <wp:cNvGraphicFramePr>
+              <a:graphicFrameLocks xmlns:a="http://schemas.openxmlformats.org/drawingml/2006/main" noChangeAspect="1"/>
+            </wp:cNvGraphicFramePr>
+            <a:graphic xmlns:a="http://schemas.openxmlformats.org/drawingml/2006/main">
+              <a:graphicData uri="http://schemas.openxmlformats.org/drawingml/2006/picture">
+                <pic:pic xmlns:pic="http://schemas.openxmlformats.org/drawingml/2006/picture">
+                  <pic:nvPicPr>
+                    <pic:cNvPr id="1691706957" name=""/>
+                    <pic:cNvPicPr/>
+                  </pic:nvPicPr>
+                  <pic:blipFill>
+                    <a:blip r:embed="rId14"/>
+                    <a:stretch>
+                      <a:fillRect/>
+                    </a:stretch>
+                  </pic:blipFill>
+                  <pic:spPr>
+                    <a:xfrm>
+                      <a:off x="0" y="0"/>
+                      <a:ext cx="2219325" cy="1666875"/>
+                    </a:xfrm>
+                    <a:prstGeom prst="rect">
+                      <a:avLst/>
+                    </a:prstGeom>
+                  </pic:spPr>
+                </pic:pic>
+              </a:graphicData>
+            </a:graphic>
+          </wp:inline>
+        </w:drawing>
+      </w:r>
+    </w:p>
+    <w:p>
+      <w:r>
+        <w:br w:type="page"/>
+      </w:r>
+    </w:p>
+    <w:p>
+      <w:r>
+        <w:lastRenderedPageBreak/>
+        <w:t xml:space="preserve">Si quiere modificar uno se muestran los nombres e </w:t>
+      </w:r>
+      <w:proofErr w:type="spellStart"/>
+      <w:r>
+        <w:t>ids</w:t>
+      </w:r>
+      <w:proofErr w:type="spellEnd"/>
+      <w:r>
+        <w:t xml:space="preserve"> de todos los </w:t>
+      </w:r>
+      <w:proofErr w:type="spellStart"/>
+      <w:r>
+        <w:t>amiibos</w:t>
+      </w:r>
+      <w:proofErr w:type="spellEnd"/>
+      <w:r>
+        <w:t>, se pide el id del que se va a modificar y después el usuario elige el dato que va a modificar.</w:t>
+      </w:r>
+    </w:p>
+    <w:p>
+      <w:r>
+        <w:rPr>
+          <w:noProof/>
+        </w:rPr>
+        <w:drawing>
+          <wp:inline distT="0" distB="0" distL="0" distR="0" wp14:anchorId="00DD78D9" wp14:editId="4B71C8AA">
+            <wp:extent cx="2343150" cy="2609850"/>
+            <wp:effectExtent l="0" t="0" r="0" b="0"/>
+            <wp:docPr id="940365963" name="Imagen 1"/>
+            <wp:cNvGraphicFramePr>
+              <a:graphicFrameLocks xmlns:a="http://schemas.openxmlformats.org/drawingml/2006/main" noChangeAspect="1"/>
+            </wp:cNvGraphicFramePr>
+            <a:graphic xmlns:a="http://schemas.openxmlformats.org/drawingml/2006/main">
+              <a:graphicData uri="http://schemas.openxmlformats.org/drawingml/2006/picture">
+                <pic:pic xmlns:pic="http://schemas.openxmlformats.org/drawingml/2006/picture">
+                  <pic:nvPicPr>
+                    <pic:cNvPr id="940365963" name=""/>
+                    <pic:cNvPicPr/>
+                  </pic:nvPicPr>
+                  <pic:blipFill>
+                    <a:blip r:embed="rId15"/>
+                    <a:stretch>
+                      <a:fillRect/>
+                    </a:stretch>
+                  </pic:blipFill>
+                  <pic:spPr>
+                    <a:xfrm>
+                      <a:off x="0" y="0"/>
+                      <a:ext cx="2343150" cy="2609850"/>
+                    </a:xfrm>
+                    <a:prstGeom prst="rect">
+                      <a:avLst/>
+                    </a:prstGeom>
+                  </pic:spPr>
+                </pic:pic>
+              </a:graphicData>
+            </a:graphic>
+          </wp:inline>
+        </w:drawing>
+      </w:r>
     </w:p>
     <w:sectPr>
       <w:pgSz w:w="11906" w:h="16838"/>
@@ -494,7 +953,7 @@
   <w:abstractNum w:abstractNumId="0" w15:restartNumberingAfterBreak="0">
     <w:nsid w:val="129E797A"/>
     <w:multiLevelType w:val="hybridMultilevel"/>
-    <w:tmpl w:val="43266730"/>
+    <w:tmpl w:val="5B66D99C"/>
     <w:lvl w:ilvl="0" w:tplc="0C0A000F">
       <w:start w:val="1"/>
       <w:numFmt w:val="decimal"/>

</xml_diff>